<commit_message>
Create week 10 and update resources
</commit_message>
<xml_diff>
--- a/notes/lectures/week5/w5d3-d4-combining_servers_and_databases.docx
+++ b/notes/lectures/week5/w5d3-d4-combining_servers_and_databases.docx
@@ -2046,6 +2046,750 @@
         <w:t xml:space="preserve"> to check the table is working</w:t>
       </w:r>
     </w:p>
+    <w:p>
+      <w:pPr>
+        <w:spacing w:after="160" w:line="259" w:lineRule="auto"/>
+      </w:pPr>
+      <w:r>
+        <w:br w:type="page"/>
+      </w:r>
+    </w:p>
+    <w:p>
+      <w:pPr>
+        <w:pStyle w:val="Heading1"/>
+      </w:pPr>
+      <w:r>
+        <w:lastRenderedPageBreak/>
+        <w:t>Day 4</w:t>
+      </w:r>
+    </w:p>
+    <w:p/>
+    <w:p>
+      <w:r>
+        <w:t>Today was mostly recapping yesterday very slowly and in more detail</w:t>
+      </w:r>
+      <w:r>
+        <w:t xml:space="preserve"> as a lot of people spoke up yesterday to say they were struggling. My main takeaways were the expansion on the Environment Variable:</w:t>
+      </w:r>
+    </w:p>
+    <w:p>
+      <w:pPr>
+        <w:rPr>
+          <w:b/>
+          <w:bCs/>
+          <w:u w:val="single"/>
+        </w:rPr>
+      </w:pPr>
+    </w:p>
+    <w:p>
+      <w:pPr>
+        <w:pStyle w:val="Heading2"/>
+      </w:pPr>
+      <w:r>
+        <w:t>Environment Variables</w:t>
+      </w:r>
+    </w:p>
+    <w:p>
+      <w:pPr>
+        <w:rPr>
+          <w:b/>
+          <w:bCs/>
+          <w:u w:val="single"/>
+        </w:rPr>
+      </w:pPr>
+    </w:p>
+    <w:p>
+      <w:r>
+        <w:t>Environment variables are a way of setting up what you need specific to your machine.</w:t>
+      </w:r>
+    </w:p>
+    <w:p/>
+    <w:p>
+      <w:r>
+        <w:t>Plan</w:t>
+      </w:r>
+    </w:p>
+    <w:p/>
+    <w:p>
+      <w:pPr>
+        <w:pStyle w:val="ListParagraph"/>
+        <w:numPr>
+          <w:ilvl w:val="0"/>
+          <w:numId w:val="3"/>
+        </w:numPr>
+      </w:pPr>
+      <w:r>
+        <w:t>Create a folder</w:t>
+      </w:r>
+    </w:p>
+    <w:p>
+      <w:pPr>
+        <w:pStyle w:val="ListParagraph"/>
+        <w:numPr>
+          <w:ilvl w:val="0"/>
+          <w:numId w:val="3"/>
+        </w:numPr>
+      </w:pPr>
+      <w:r>
+        <w:t>Initialise a node/npm project (npm init)</w:t>
+      </w:r>
+    </w:p>
+    <w:p>
+      <w:pPr>
+        <w:pStyle w:val="ListParagraph"/>
+        <w:numPr>
+          <w:ilvl w:val="0"/>
+          <w:numId w:val="3"/>
+        </w:numPr>
+      </w:pPr>
+      <w:r>
+        <w:t>Install dotenv as a dev dependency</w:t>
+      </w:r>
+    </w:p>
+    <w:p>
+      <w:pPr>
+        <w:pStyle w:val="ListParagraph"/>
+        <w:numPr>
+          <w:ilvl w:val="0"/>
+          <w:numId w:val="3"/>
+        </w:numPr>
+      </w:pPr>
+      <w:r>
+        <w:t>Create some environment variables</w:t>
+      </w:r>
+    </w:p>
+    <w:p>
+      <w:pPr>
+        <w:pStyle w:val="ListParagraph"/>
+        <w:numPr>
+          <w:ilvl w:val="1"/>
+          <w:numId w:val="3"/>
+        </w:numPr>
+      </w:pPr>
+      <w:r>
+        <w:t>Put them in a .env file</w:t>
+      </w:r>
+    </w:p>
+    <w:p>
+      <w:pPr>
+        <w:pStyle w:val="ListParagraph"/>
+        <w:numPr>
+          <w:ilvl w:val="0"/>
+          <w:numId w:val="3"/>
+        </w:numPr>
+      </w:pPr>
+      <w:r>
+        <w:t>Read them into the file we are working with</w:t>
+      </w:r>
+    </w:p>
+    <w:p>
+      <w:pPr>
+        <w:pStyle w:val="ListParagraph"/>
+        <w:numPr>
+          <w:ilvl w:val="1"/>
+          <w:numId w:val="3"/>
+        </w:numPr>
+      </w:pPr>
+      <w:r>
+        <w:t>Either import it at top of JS or add it to Scripts in package.json</w:t>
+      </w:r>
+    </w:p>
+    <w:p>
+      <w:pPr>
+        <w:pStyle w:val="ListParagraph"/>
+        <w:numPr>
+          <w:ilvl w:val="0"/>
+          <w:numId w:val="3"/>
+        </w:numPr>
+      </w:pPr>
+      <w:r>
+        <w:t>Check if they are there</w:t>
+      </w:r>
+    </w:p>
+    <w:p>
+      <w:pPr>
+        <w:pStyle w:val="ListParagraph"/>
+        <w:numPr>
+          <w:ilvl w:val="1"/>
+          <w:numId w:val="3"/>
+        </w:numPr>
+      </w:pPr>
+      <w:r>
+        <w:t>If statement to check if undefined and if so, console.log this</w:t>
+      </w:r>
+    </w:p>
+    <w:p>
+      <w:pPr>
+        <w:pStyle w:val="ListParagraph"/>
+        <w:numPr>
+          <w:ilvl w:val="0"/>
+          <w:numId w:val="3"/>
+        </w:numPr>
+      </w:pPr>
+      <w:r>
+        <w:t>Use them</w:t>
+      </w:r>
+    </w:p>
+    <w:p/>
+    <w:p/>
+    <w:p/>
+    <w:p>
+      <w:pPr>
+        <w:rPr>
+          <w:noProof/>
+        </w:rPr>
+      </w:pPr>
+      <w:r>
+        <w:rPr>
+          <w:noProof/>
+        </w:rPr>
+        <w:t>Created a folder on the desktop called env</w:t>
+      </w:r>
+    </w:p>
+    <w:p>
+      <w:pPr>
+        <w:rPr>
+          <w:noProof/>
+        </w:rPr>
+      </w:pPr>
+      <w:r>
+        <w:rPr>
+          <w:noProof/>
+        </w:rPr>
+        <w:t>Opened it in VS code and created index.js file in root directory</w:t>
+      </w:r>
+    </w:p>
+    <w:p>
+      <w:pPr>
+        <w:rPr>
+          <w:noProof/>
+        </w:rPr>
+      </w:pPr>
+      <w:r>
+        <w:rPr>
+          <w:noProof/>
+        </w:rPr>
+        <w:t>Made a plan with the above steps</w:t>
+      </w:r>
+    </w:p>
+    <w:p>
+      <w:pPr>
+        <w:rPr>
+          <w:noProof/>
+        </w:rPr>
+      </w:pPr>
+      <w:r>
+        <w:rPr>
+          <w:noProof/>
+        </w:rPr>
+        <w:t>Then in the terminal wrote npm init -y</w:t>
+      </w:r>
+    </w:p>
+    <w:p>
+      <w:pPr>
+        <w:rPr>
+          <w:noProof/>
+        </w:rPr>
+      </w:pPr>
+      <w:r>
+        <w:rPr>
+          <w:noProof/>
+        </w:rPr>
+        <w:t>This creates a package.json file in root directory</w:t>
+      </w:r>
+    </w:p>
+    <w:p>
+      <w:pPr>
+        <w:rPr>
+          <w:noProof/>
+        </w:rPr>
+      </w:pPr>
+      <w:r>
+        <w:rPr>
+          <w:noProof/>
+        </w:rPr>
+        <w:t xml:space="preserve">Created a .env in the root directory too – </w:t>
+      </w:r>
+      <w:r>
+        <w:rPr>
+          <w:i/>
+          <w:iCs/>
+          <w:noProof/>
+        </w:rPr>
+        <w:t>this is a glorified text file (so JS syntax doesn’t apply), a collection of key:value pairs such as PORT=3000, SECRET=“lozhasasecret”. The only convention you need is put the variable in all caps and separate each pair with a line (no semi-colon)</w:t>
+      </w:r>
+    </w:p>
+    <w:p>
+      <w:pPr>
+        <w:rPr>
+          <w:noProof/>
+        </w:rPr>
+      </w:pPr>
+    </w:p>
+    <w:p>
+      <w:pPr>
+        <w:rPr>
+          <w:noProof/>
+        </w:rPr>
+      </w:pPr>
+      <w:hyperlink r:id="rId16" w:history="1">
+        <w:r>
+          <w:rPr>
+            <w:rStyle w:val="Hyperlink"/>
+            <w:noProof/>
+          </w:rPr>
+          <w:t>Dotenv</w:t>
+        </w:r>
+      </w:hyperlink>
+      <w:r>
+        <w:rPr>
+          <w:noProof/>
+        </w:rPr>
+        <w:t xml:space="preserve"> loads environment variables from a .env file in process.env. </w:t>
+      </w:r>
+      <w:hyperlink r:id="rId17" w:history="1">
+        <w:r>
+          <w:rPr>
+            <w:rStyle w:val="Hyperlink"/>
+            <w:noProof/>
+          </w:rPr>
+          <w:t>Process is a global object</w:t>
+        </w:r>
+      </w:hyperlink>
+      <w:r>
+        <w:rPr>
+          <w:noProof/>
+        </w:rPr>
+        <w:t xml:space="preserve"> which has a property called env that is a global object.</w:t>
+      </w:r>
+    </w:p>
+    <w:p>
+      <w:pPr>
+        <w:rPr>
+          <w:noProof/>
+        </w:rPr>
+      </w:pPr>
+    </w:p>
+    <w:p>
+      <w:pPr>
+        <w:rPr>
+          <w:noProof/>
+        </w:rPr>
+      </w:pPr>
+      <w:r>
+        <w:rPr>
+          <w:noProof/>
+        </w:rPr>
+        <w:t>Install it as Dev dependecy as we only need it during development:</w:t>
+      </w:r>
+    </w:p>
+    <w:p>
+      <w:pPr>
+        <w:rPr>
+          <w:noProof/>
+        </w:rPr>
+      </w:pPr>
+    </w:p>
+    <w:p>
+      <w:pPr>
+        <w:rPr>
+          <w:noProof/>
+        </w:rPr>
+      </w:pPr>
+      <w:r>
+        <w:rPr>
+          <w:noProof/>
+        </w:rPr>
+        <w:t>npm i dotenv -D (shorthand for npm install dotenv –save-dev)</w:t>
+      </w:r>
+    </w:p>
+    <w:p>
+      <w:pPr>
+        <w:rPr>
+          <w:noProof/>
+        </w:rPr>
+      </w:pPr>
+    </w:p>
+    <w:p>
+      <w:pPr>
+        <w:rPr>
+          <w:noProof/>
+        </w:rPr>
+      </w:pPr>
+      <w:r>
+        <w:rPr>
+          <w:i/>
+          <w:iCs/>
+          <w:noProof/>
+        </w:rPr>
+        <w:t>Comment from Arshi</w:t>
+      </w:r>
+      <w:r>
+        <w:rPr>
+          <w:noProof/>
+        </w:rPr>
+        <w:t xml:space="preserve"> – Dev dependencies are only used during “development”. In other words, they’re just tools you’ll use whilst developing. Once you’re done developing, you or your app won’t be using them.</w:t>
+      </w:r>
+    </w:p>
+    <w:p>
+      <w:pPr>
+        <w:rPr>
+          <w:noProof/>
+        </w:rPr>
+      </w:pPr>
+    </w:p>
+    <w:p>
+      <w:pPr>
+        <w:rPr>
+          <w:noProof/>
+        </w:rPr>
+      </w:pPr>
+      <w:r>
+        <w:rPr>
+          <w:noProof/>
+        </w:rPr>
+        <w:t>Import it at top of JS file:</w:t>
+      </w:r>
+    </w:p>
+    <w:p>
+      <w:pPr>
+        <w:rPr>
+          <w:noProof/>
+        </w:rPr>
+      </w:pPr>
+    </w:p>
+    <w:p>
+      <w:pPr>
+        <w:rPr>
+          <w:noProof/>
+        </w:rPr>
+      </w:pPr>
+      <w:r>
+        <w:rPr>
+          <w:noProof/>
+        </w:rPr>
+        <w:t>import ‘dotenv/config’;</w:t>
+      </w:r>
+    </w:p>
+    <w:p>
+      <w:pPr>
+        <w:rPr>
+          <w:noProof/>
+        </w:rPr>
+      </w:pPr>
+    </w:p>
+    <w:p>
+      <w:pPr>
+        <w:rPr>
+          <w:i/>
+          <w:iCs/>
+          <w:noProof/>
+        </w:rPr>
+      </w:pPr>
+      <w:r>
+        <w:rPr>
+          <w:i/>
+          <w:iCs/>
+          <w:noProof/>
+        </w:rPr>
+        <w:t>If using ES6 syntax as above – it needs to be added as “type”:”module” to package.json</w:t>
+      </w:r>
+      <w:r>
+        <w:rPr>
+          <w:i/>
+          <w:iCs/>
+          <w:noProof/>
+        </w:rPr>
+        <w:t xml:space="preserve"> (below “main” key)</w:t>
+      </w:r>
+    </w:p>
+    <w:p>
+      <w:pPr>
+        <w:rPr>
+          <w:i/>
+          <w:iCs/>
+          <w:noProof/>
+        </w:rPr>
+      </w:pPr>
+    </w:p>
+    <w:p>
+      <w:pPr>
+        <w:rPr>
+          <w:noProof/>
+        </w:rPr>
+      </w:pPr>
+      <w:r>
+        <w:rPr>
+          <w:noProof/>
+        </w:rPr>
+        <w:t xml:space="preserve">You can also preload it in your scripts so you don’t need to import: </w:t>
+      </w:r>
+    </w:p>
+    <w:p>
+      <w:pPr>
+        <w:rPr>
+          <w:noProof/>
+        </w:rPr>
+      </w:pPr>
+      <w:r>
+        <w:rPr>
+          <w:noProof/>
+        </w:rPr>
+        <w:t>You can use the --require (-r) command line option to preload dotenv. By doing this, you do not need to require and load dotenv in your application code. Add this to your scripts object in package.json:</w:t>
+      </w:r>
+    </w:p>
+    <w:p>
+      <w:pPr>
+        <w:rPr>
+          <w:noProof/>
+        </w:rPr>
+      </w:pPr>
+      <w:r>
+        <w:rPr>
+          <w:noProof/>
+        </w:rPr>
+        <w:t>“</w:t>
+      </w:r>
+      <w:r>
+        <w:rPr>
+          <w:i/>
+          <w:iCs/>
+          <w:noProof/>
+        </w:rPr>
+        <w:t>scriptname</w:t>
+      </w:r>
+      <w:r>
+        <w:rPr>
+          <w:noProof/>
+        </w:rPr>
+        <w:t xml:space="preserve">”:”node -r dotenv/config </w:t>
+      </w:r>
+      <w:r>
+        <w:rPr>
+          <w:i/>
+          <w:iCs/>
+          <w:noProof/>
+        </w:rPr>
+        <w:t>your_script.js</w:t>
+      </w:r>
+      <w:r>
+        <w:rPr>
+          <w:noProof/>
+        </w:rPr>
+        <w:t>”</w:t>
+      </w:r>
+    </w:p>
+    <w:p>
+      <w:pPr>
+        <w:rPr>
+          <w:noProof/>
+        </w:rPr>
+      </w:pPr>
+    </w:p>
+    <w:p>
+      <w:pPr>
+        <w:rPr>
+          <w:noProof/>
+        </w:rPr>
+      </w:pPr>
+      <w:r>
+        <w:rPr>
+          <w:noProof/>
+        </w:rPr>
+        <w:t>Test it’s working using console logs:</w:t>
+      </w:r>
+    </w:p>
+    <w:p>
+      <w:pPr>
+        <w:rPr>
+          <w:noProof/>
+        </w:rPr>
+      </w:pPr>
+    </w:p>
+    <w:p>
+      <w:pPr>
+        <w:rPr>
+          <w:noProof/>
+        </w:rPr>
+      </w:pPr>
+      <w:r>
+        <w:rPr>
+          <w:noProof/>
+        </w:rPr>
+        <w:t>console.log(process.env.PORT);</w:t>
+      </w:r>
+    </w:p>
+    <w:p>
+      <w:pPr>
+        <w:rPr>
+          <w:noProof/>
+        </w:rPr>
+      </w:pPr>
+      <w:r>
+        <w:rPr>
+          <w:noProof/>
+        </w:rPr>
+        <w:t>console.log(process.env.SECRET;</w:t>
+      </w:r>
+    </w:p>
+    <w:p>
+      <w:pPr>
+        <w:rPr>
+          <w:noProof/>
+        </w:rPr>
+      </w:pPr>
+    </w:p>
+    <w:p>
+      <w:pPr>
+        <w:rPr>
+          <w:noProof/>
+        </w:rPr>
+      </w:pPr>
+      <w:r>
+        <w:rPr>
+          <w:noProof/>
+        </w:rPr>
+        <w:t>Run the file:</w:t>
+      </w:r>
+    </w:p>
+    <w:p>
+      <w:pPr>
+        <w:rPr>
+          <w:noProof/>
+        </w:rPr>
+      </w:pPr>
+    </w:p>
+    <w:p>
+      <w:pPr>
+        <w:rPr>
+          <w:i/>
+          <w:iCs/>
+          <w:noProof/>
+        </w:rPr>
+      </w:pPr>
+      <w:r>
+        <w:rPr>
+          <w:noProof/>
+        </w:rPr>
+        <w:t>node index.js</w:t>
+      </w:r>
+      <w:r>
+        <w:rPr>
+          <w:noProof/>
+        </w:rPr>
+        <w:tab/>
+      </w:r>
+      <w:r>
+        <w:rPr>
+          <w:i/>
+          <w:iCs/>
+          <w:noProof/>
+        </w:rPr>
+        <w:t>This is ok for single use but better to add it to package.json as script</w:t>
+      </w:r>
+    </w:p>
+    <w:p>
+      <w:pPr>
+        <w:rPr>
+          <w:noProof/>
+        </w:rPr>
+      </w:pPr>
+    </w:p>
+    <w:p>
+      <w:pPr>
+        <w:rPr>
+          <w:noProof/>
+        </w:rPr>
+      </w:pPr>
+      <w:r>
+        <w:rPr>
+          <w:noProof/>
+        </w:rPr>
+        <w:t>“npm run” allows you to select commands from the “scripts” object in the package.json. e.g.:</w:t>
+      </w:r>
+    </w:p>
+    <w:p>
+      <w:pPr>
+        <w:rPr>
+          <w:noProof/>
+        </w:rPr>
+      </w:pPr>
+      <w:r>
+        <w:rPr>
+          <w:noProof/>
+        </w:rPr>
+        <w:t xml:space="preserve">npm run </w:t>
+      </w:r>
+      <w:r>
+        <w:rPr>
+          <w:i/>
+          <w:iCs/>
+          <w:noProof/>
+        </w:rPr>
+        <w:t>scriptnamekey</w:t>
+      </w:r>
+    </w:p>
+    <w:p>
+      <w:pPr>
+        <w:rPr>
+          <w:noProof/>
+        </w:rPr>
+      </w:pPr>
+    </w:p>
+    <w:p>
+      <w:pPr>
+        <w:rPr>
+          <w:noProof/>
+        </w:rPr>
+      </w:pPr>
+      <w:r>
+        <w:rPr>
+          <w:noProof/>
+        </w:rPr>
+        <w:t>If you have a “start” script, you can just type npm start instead of npm run start.</w:t>
+      </w:r>
+    </w:p>
+    <w:p>
+      <w:pPr>
+        <w:rPr>
+          <w:noProof/>
+        </w:rPr>
+      </w:pPr>
+    </w:p>
+    <w:p>
+      <w:pPr>
+        <w:rPr>
+          <w:noProof/>
+        </w:rPr>
+      </w:pPr>
+      <w:r>
+        <w:rPr>
+          <w:noProof/>
+        </w:rPr>
+        <w:t xml:space="preserve">Loz then added if checks for if process.env.PORT === defined then console.log “Warning port is undefined”. </w:t>
+      </w:r>
+    </w:p>
+    <w:p>
+      <w:pPr>
+        <w:rPr>
+          <w:noProof/>
+        </w:rPr>
+      </w:pPr>
+    </w:p>
+    <w:p>
+      <w:pPr>
+        <w:rPr>
+          <w:noProof/>
+        </w:rPr>
+      </w:pPr>
+      <w:r>
+        <w:rPr>
+          <w:noProof/>
+        </w:rPr>
+        <w:t>Loz then went on to demonstrate adding it to scripts object in package.json instead of at top of file – have added comments on how in the individual steps above. This is to demonstrate doing things in more than one way – looks very different but has the same outcome.</w:t>
+      </w:r>
+    </w:p>
+    <w:p/>
     <w:sectPr>
       <w:pgSz w:w="12240" w:h="15840"/>
       <w:pgMar w:top="1440" w:right="1440" w:bottom="1440" w:left="1440" w:header="720" w:footer="720" w:gutter="0"/>
@@ -2172,9 +2916,9 @@
     </w:lvl>
   </w:abstractNum>
   <w:abstractNum w:abstractNumId="1" w15:restartNumberingAfterBreak="0">
-    <w:nsid w:val="6AA804F7"/>
+    <w:nsid w:val="3B55798E"/>
     <w:multiLevelType w:val="hybridMultilevel"/>
-    <w:tmpl w:val="66146A58"/>
+    <w:tmpl w:val="425888BC"/>
     <w:lvl w:ilvl="0" w:tplc="08090001">
       <w:start w:val="1"/>
       <w:numFmt w:val="bullet"/>
@@ -2284,10 +3028,126 @@
       </w:rPr>
     </w:lvl>
   </w:abstractNum>
+  <w:abstractNum w:abstractNumId="2" w15:restartNumberingAfterBreak="0">
+    <w:nsid w:val="6AA804F7"/>
+    <w:multiLevelType w:val="hybridMultilevel"/>
+    <w:tmpl w:val="66146A58"/>
+    <w:lvl w:ilvl="0" w:tplc="08090001">
+      <w:start w:val="1"/>
+      <w:numFmt w:val="bullet"/>
+      <w:lvlText w:val=""/>
+      <w:lvlJc w:val="left"/>
+      <w:pPr>
+        <w:ind w:left="720" w:hanging="360"/>
+      </w:pPr>
+      <w:rPr>
+        <w:rFonts w:ascii="Symbol" w:hAnsi="Symbol" w:hint="default"/>
+      </w:rPr>
+    </w:lvl>
+    <w:lvl w:ilvl="1" w:tplc="08090003">
+      <w:start w:val="1"/>
+      <w:numFmt w:val="bullet"/>
+      <w:lvlText w:val="o"/>
+      <w:lvlJc w:val="left"/>
+      <w:pPr>
+        <w:ind w:left="1440" w:hanging="360"/>
+      </w:pPr>
+      <w:rPr>
+        <w:rFonts w:ascii="Courier New" w:hAnsi="Courier New" w:cs="Courier New" w:hint="default"/>
+      </w:rPr>
+    </w:lvl>
+    <w:lvl w:ilvl="2" w:tplc="08090005" w:tentative="1">
+      <w:start w:val="1"/>
+      <w:numFmt w:val="bullet"/>
+      <w:lvlText w:val=""/>
+      <w:lvlJc w:val="left"/>
+      <w:pPr>
+        <w:ind w:left="2160" w:hanging="360"/>
+      </w:pPr>
+      <w:rPr>
+        <w:rFonts w:ascii="Wingdings" w:hAnsi="Wingdings" w:hint="default"/>
+      </w:rPr>
+    </w:lvl>
+    <w:lvl w:ilvl="3" w:tplc="08090001" w:tentative="1">
+      <w:start w:val="1"/>
+      <w:numFmt w:val="bullet"/>
+      <w:lvlText w:val=""/>
+      <w:lvlJc w:val="left"/>
+      <w:pPr>
+        <w:ind w:left="2880" w:hanging="360"/>
+      </w:pPr>
+      <w:rPr>
+        <w:rFonts w:ascii="Symbol" w:hAnsi="Symbol" w:hint="default"/>
+      </w:rPr>
+    </w:lvl>
+    <w:lvl w:ilvl="4" w:tplc="08090003" w:tentative="1">
+      <w:start w:val="1"/>
+      <w:numFmt w:val="bullet"/>
+      <w:lvlText w:val="o"/>
+      <w:lvlJc w:val="left"/>
+      <w:pPr>
+        <w:ind w:left="3600" w:hanging="360"/>
+      </w:pPr>
+      <w:rPr>
+        <w:rFonts w:ascii="Courier New" w:hAnsi="Courier New" w:cs="Courier New" w:hint="default"/>
+      </w:rPr>
+    </w:lvl>
+    <w:lvl w:ilvl="5" w:tplc="08090005" w:tentative="1">
+      <w:start w:val="1"/>
+      <w:numFmt w:val="bullet"/>
+      <w:lvlText w:val=""/>
+      <w:lvlJc w:val="left"/>
+      <w:pPr>
+        <w:ind w:left="4320" w:hanging="360"/>
+      </w:pPr>
+      <w:rPr>
+        <w:rFonts w:ascii="Wingdings" w:hAnsi="Wingdings" w:hint="default"/>
+      </w:rPr>
+    </w:lvl>
+    <w:lvl w:ilvl="6" w:tplc="08090001" w:tentative="1">
+      <w:start w:val="1"/>
+      <w:numFmt w:val="bullet"/>
+      <w:lvlText w:val=""/>
+      <w:lvlJc w:val="left"/>
+      <w:pPr>
+        <w:ind w:left="5040" w:hanging="360"/>
+      </w:pPr>
+      <w:rPr>
+        <w:rFonts w:ascii="Symbol" w:hAnsi="Symbol" w:hint="default"/>
+      </w:rPr>
+    </w:lvl>
+    <w:lvl w:ilvl="7" w:tplc="08090003" w:tentative="1">
+      <w:start w:val="1"/>
+      <w:numFmt w:val="bullet"/>
+      <w:lvlText w:val="o"/>
+      <w:lvlJc w:val="left"/>
+      <w:pPr>
+        <w:ind w:left="5760" w:hanging="360"/>
+      </w:pPr>
+      <w:rPr>
+        <w:rFonts w:ascii="Courier New" w:hAnsi="Courier New" w:cs="Courier New" w:hint="default"/>
+      </w:rPr>
+    </w:lvl>
+    <w:lvl w:ilvl="8" w:tplc="08090005" w:tentative="1">
+      <w:start w:val="1"/>
+      <w:numFmt w:val="bullet"/>
+      <w:lvlText w:val=""/>
+      <w:lvlJc w:val="left"/>
+      <w:pPr>
+        <w:ind w:left="6480" w:hanging="360"/>
+      </w:pPr>
+      <w:rPr>
+        <w:rFonts w:ascii="Wingdings" w:hAnsi="Wingdings" w:hint="default"/>
+      </w:rPr>
+    </w:lvl>
+  </w:abstractNum>
   <w:num w:numId="1">
     <w:abstractNumId w:val="0"/>
   </w:num>
   <w:num w:numId="2">
+    <w:abstractNumId w:val="2"/>
+  </w:num>
+  <w:num w:numId="3">
     <w:abstractNumId w:val="1"/>
   </w:num>
 </w:numbering>

</xml_diff>